<commit_message>
first push of simplified version
</commit_message>
<xml_diff>
--- a/files/Angelo Di Gianvito - CV.docx
+++ b/files/Angelo Di Gianvito - CV.docx
@@ -412,43 +412,7 @@
                 <w:sz w:val="20"/>
                 <w:szCs w:val="20"/>
               </w:rPr>
-              <w:t xml:space="preserve">– </w:t>
-            </w:r>
-            <w:proofErr w:type="spellStart"/>
-            <w:r>
-              <w:rPr>
-                <w:rFonts w:ascii="Arial" w:eastAsia="Arial" w:hAnsi="Arial" w:cs="Arial"/>
-                <w:sz w:val="20"/>
-                <w:szCs w:val="20"/>
-              </w:rPr>
-              <w:t>Pompeu</w:t>
-            </w:r>
-            <w:proofErr w:type="spellEnd"/>
-            <w:r>
-              <w:rPr>
-                <w:rFonts w:ascii="Arial" w:eastAsia="Arial" w:hAnsi="Arial" w:cs="Arial"/>
-                <w:sz w:val="20"/>
-                <w:szCs w:val="20"/>
-              </w:rPr>
-              <w:t xml:space="preserve"> </w:t>
-            </w:r>
-            <w:proofErr w:type="spellStart"/>
-            <w:r>
-              <w:rPr>
-                <w:rFonts w:ascii="Arial" w:eastAsia="Arial" w:hAnsi="Arial" w:cs="Arial"/>
-                <w:sz w:val="20"/>
-                <w:szCs w:val="20"/>
-              </w:rPr>
-              <w:t>Fabra</w:t>
-            </w:r>
-            <w:proofErr w:type="spellEnd"/>
-            <w:r>
-              <w:rPr>
-                <w:rFonts w:ascii="Arial" w:eastAsia="Arial" w:hAnsi="Arial" w:cs="Arial"/>
-                <w:sz w:val="20"/>
-                <w:szCs w:val="20"/>
-              </w:rPr>
-              <w:t xml:space="preserve"> (Degree)</w:t>
+              <w:t>– Pompeu Fabra (Degree)</w:t>
             </w:r>
           </w:p>
           <w:p>
@@ -735,20 +699,17 @@
                 <w:szCs w:val="20"/>
                 <w:lang w:val="es-ES"/>
               </w:rPr>
-              <w:t xml:space="preserve">Barcelona, </w:t>
-            </w:r>
-            <w:proofErr w:type="spellStart"/>
-            <w:r>
-              <w:rPr>
-                <w:rFonts w:ascii="Arial" w:eastAsia="Arial" w:hAnsi="Arial" w:cs="Arial"/>
-                <w:b/>
+              <w:t>Barcelona, Spain</w:t>
+            </w:r>
+            <w:r>
+              <w:rPr>
+                <w:rFonts w:ascii="Arial" w:eastAsia="Arial" w:hAnsi="Arial" w:cs="Arial"/>
                 <w:sz w:val="20"/>
                 <w:szCs w:val="20"/>
                 <w:lang w:val="es-ES"/>
               </w:rPr>
-              <w:t>Spain</w:t>
-            </w:r>
-            <w:proofErr w:type="spellEnd"/>
+              <w:t xml:space="preserve"> </w:t>
+            </w:r>
             <w:r>
               <w:rPr>
                 <w:rFonts w:ascii="Arial" w:eastAsia="Arial" w:hAnsi="Arial" w:cs="Arial"/>
@@ -756,7 +717,7 @@
                 <w:szCs w:val="20"/>
                 <w:lang w:val="es-ES"/>
               </w:rPr>
-              <w:t xml:space="preserve"> </w:t>
+              <w:t>09</w:t>
             </w:r>
             <w:r>
               <w:rPr>
@@ -765,7 +726,7 @@
                 <w:szCs w:val="20"/>
                 <w:lang w:val="es-ES"/>
               </w:rPr>
-              <w:t>09</w:t>
+              <w:t>/20</w:t>
             </w:r>
             <w:r>
               <w:rPr>
@@ -774,7 +735,7 @@
                 <w:szCs w:val="20"/>
                 <w:lang w:val="es-ES"/>
               </w:rPr>
-              <w:t>/20</w:t>
+              <w:t>23</w:t>
             </w:r>
             <w:r>
               <w:rPr>
@@ -783,7 +744,7 @@
                 <w:szCs w:val="20"/>
                 <w:lang w:val="es-ES"/>
               </w:rPr>
-              <w:t>23</w:t>
+              <w:t xml:space="preserve">– </w:t>
             </w:r>
             <w:r>
               <w:rPr>
@@ -792,19 +753,8 @@
                 <w:szCs w:val="20"/>
                 <w:lang w:val="es-ES"/>
               </w:rPr>
-              <w:t xml:space="preserve">– </w:t>
-            </w:r>
-            <w:proofErr w:type="spellStart"/>
-            <w:r>
-              <w:rPr>
-                <w:rFonts w:ascii="Arial" w:eastAsia="Arial" w:hAnsi="Arial" w:cs="Arial"/>
-                <w:sz w:val="20"/>
-                <w:szCs w:val="20"/>
-                <w:lang w:val="es-ES"/>
-              </w:rPr>
               <w:t>Present</w:t>
             </w:r>
-            <w:proofErr w:type="spellEnd"/>
           </w:p>
           <w:p>
             <w:pPr>
@@ -1025,7 +975,6 @@
                 <w:szCs w:val="20"/>
               </w:rPr>
             </w:pPr>
-            <w:proofErr w:type="spellStart"/>
             <w:r>
               <w:rPr>
                 <w:rFonts w:ascii="Arial" w:eastAsia="Arial" w:hAnsi="Arial" w:cs="Arial"/>
@@ -1033,17 +982,7 @@
                 <w:sz w:val="20"/>
                 <w:szCs w:val="20"/>
               </w:rPr>
-              <w:t>Ashbourne</w:t>
-            </w:r>
-            <w:proofErr w:type="spellEnd"/>
-            <w:r>
-              <w:rPr>
-                <w:rFonts w:ascii="Arial" w:eastAsia="Arial" w:hAnsi="Arial" w:cs="Arial"/>
-                <w:b/>
-                <w:sz w:val="20"/>
-                <w:szCs w:val="20"/>
-              </w:rPr>
-              <w:t xml:space="preserve"> Independent Sixth Form College </w:t>
+              <w:t xml:space="preserve">Ashbourne Independent Sixth Form College </w:t>
             </w:r>
           </w:p>
           <w:p>
@@ -1822,142 +1761,127 @@
               <w:ind w:left="-2" w:firstLineChars="0" w:firstLine="0"/>
               <w:rPr>
                 <w:rFonts w:ascii="Arial" w:eastAsia="Arial" w:hAnsi="Arial" w:cs="Arial"/>
-                <w:color w:val="000000"/>
-                <w:sz w:val="20"/>
-                <w:szCs w:val="20"/>
-              </w:rPr>
-            </w:pPr>
-            <w:r>
-              <w:rPr>
-                <w:rFonts w:ascii="Arial" w:eastAsia="Arial" w:hAnsi="Arial" w:cs="Arial"/>
-                <w:color w:val="000000"/>
-                <w:sz w:val="20"/>
-                <w:szCs w:val="20"/>
-              </w:rPr>
-              <w:t>Achievements:</w:t>
-            </w:r>
-            <w:r>
-              <w:rPr>
-                <w:rFonts w:ascii="Arial" w:eastAsia="Arial" w:hAnsi="Arial" w:cs="Arial"/>
-                <w:color w:val="000000"/>
-                <w:sz w:val="20"/>
-                <w:szCs w:val="20"/>
-              </w:rPr>
-              <w:t xml:space="preserve"> </w:t>
-            </w:r>
-            <w:r>
-              <w:rPr>
-                <w:rFonts w:ascii="Arial" w:eastAsia="Arial" w:hAnsi="Arial" w:cs="Arial"/>
-                <w:color w:val="000000"/>
-                <w:sz w:val="20"/>
-                <w:szCs w:val="20"/>
-              </w:rPr>
-              <w:t xml:space="preserve">Successfully </w:t>
-            </w:r>
-            <w:r>
-              <w:rPr>
-                <w:rFonts w:ascii="Arial" w:eastAsia="Arial" w:hAnsi="Arial" w:cs="Arial"/>
-                <w:color w:val="000000"/>
-                <w:sz w:val="20"/>
-                <w:szCs w:val="20"/>
-              </w:rPr>
-              <w:t xml:space="preserve">built the assigned part of the project, coordinating the product team, </w:t>
-            </w:r>
-            <w:r>
-              <w:rPr>
-                <w:rFonts w:ascii="Arial" w:eastAsia="Arial" w:hAnsi="Arial" w:cs="Arial"/>
-                <w:color w:val="000000"/>
-                <w:sz w:val="20"/>
-                <w:szCs w:val="20"/>
-              </w:rPr>
-              <w:t xml:space="preserve">to ensure the </w:t>
-            </w:r>
-            <w:r>
-              <w:rPr>
-                <w:rFonts w:ascii="Arial" w:eastAsia="Arial" w:hAnsi="Arial" w:cs="Arial"/>
-                <w:color w:val="000000"/>
-                <w:sz w:val="20"/>
-                <w:szCs w:val="20"/>
-              </w:rPr>
-              <w:t>publish</w:t>
-            </w:r>
-            <w:r>
-              <w:rPr>
-                <w:rFonts w:ascii="Arial" w:eastAsia="Arial" w:hAnsi="Arial" w:cs="Arial"/>
-                <w:color w:val="000000"/>
-                <w:sz w:val="20"/>
-                <w:szCs w:val="20"/>
-              </w:rPr>
-              <w:t>ment</w:t>
-            </w:r>
-            <w:r>
-              <w:rPr>
-                <w:rFonts w:ascii="Arial" w:eastAsia="Arial" w:hAnsi="Arial" w:cs="Arial"/>
-                <w:color w:val="000000"/>
-                <w:sz w:val="20"/>
-                <w:szCs w:val="20"/>
-              </w:rPr>
-              <w:t xml:space="preserve"> of </w:t>
-            </w:r>
-            <w:r>
-              <w:rPr>
-                <w:rFonts w:ascii="Arial" w:eastAsia="Arial" w:hAnsi="Arial" w:cs="Arial"/>
-                <w:color w:val="000000"/>
-                <w:sz w:val="20"/>
-                <w:szCs w:val="20"/>
-              </w:rPr>
-              <w:t xml:space="preserve">the platform </w:t>
-            </w:r>
-            <w:r>
-              <w:rPr>
-                <w:rFonts w:ascii="Arial" w:eastAsia="Arial" w:hAnsi="Arial" w:cs="Arial"/>
-                <w:color w:val="000000"/>
-                <w:sz w:val="20"/>
-                <w:szCs w:val="20"/>
-              </w:rPr>
-              <w:t xml:space="preserve">Live status </w:t>
-            </w:r>
-            <w:r>
-              <w:rPr>
-                <w:rFonts w:ascii="Arial" w:eastAsia="Arial" w:hAnsi="Arial" w:cs="Arial"/>
-                <w:color w:val="000000"/>
-                <w:sz w:val="20"/>
-                <w:szCs w:val="20"/>
-              </w:rPr>
-              <w:t xml:space="preserve">within the given </w:t>
-            </w:r>
-            <w:r>
-              <w:rPr>
-                <w:rFonts w:ascii="Arial" w:eastAsia="Arial" w:hAnsi="Arial" w:cs="Arial"/>
-                <w:color w:val="000000"/>
-                <w:sz w:val="20"/>
-                <w:szCs w:val="20"/>
-              </w:rPr>
-              <w:t xml:space="preserve">expiration </w:t>
-            </w:r>
-            <w:r>
-              <w:rPr>
-                <w:rFonts w:ascii="Arial" w:eastAsia="Arial" w:hAnsi="Arial" w:cs="Arial"/>
-                <w:color w:val="000000"/>
-                <w:sz w:val="20"/>
-                <w:szCs w:val="20"/>
-              </w:rPr>
-              <w:t xml:space="preserve">dates. </w:t>
-            </w:r>
-          </w:p>
-          <w:p>
-            <w:pPr>
-              <w:tabs>
-                <w:tab w:val="left" w:pos="2206"/>
-              </w:tabs>
-              <w:spacing w:after="0" w:line="240" w:lineRule="auto"/>
-              <w:ind w:left="0" w:hanging="2"/>
-              <w:rPr>
-                <w:rFonts w:ascii="Arial" w:eastAsia="Arial" w:hAnsi="Arial" w:cs="Arial"/>
                 <w:sz w:val="18"/>
                 <w:szCs w:val="18"/>
               </w:rPr>
             </w:pPr>
+            <w:r>
+              <w:rPr>
+                <w:rFonts w:ascii="Arial" w:eastAsia="Arial" w:hAnsi="Arial" w:cs="Arial"/>
+                <w:color w:val="000000"/>
+                <w:sz w:val="20"/>
+                <w:szCs w:val="20"/>
+              </w:rPr>
+              <w:t>Achievements:</w:t>
+            </w:r>
+            <w:r>
+              <w:rPr>
+                <w:rFonts w:ascii="Arial" w:eastAsia="Arial" w:hAnsi="Arial" w:cs="Arial"/>
+                <w:color w:val="000000"/>
+                <w:sz w:val="20"/>
+                <w:szCs w:val="20"/>
+              </w:rPr>
+              <w:t xml:space="preserve"> </w:t>
+            </w:r>
+            <w:r>
+              <w:rPr>
+                <w:rFonts w:ascii="Arial" w:eastAsia="Arial" w:hAnsi="Arial" w:cs="Arial"/>
+                <w:color w:val="000000"/>
+                <w:sz w:val="20"/>
+                <w:szCs w:val="20"/>
+              </w:rPr>
+              <w:t>C</w:t>
+            </w:r>
+            <w:r>
+              <w:rPr>
+                <w:rFonts w:ascii="Arial" w:eastAsia="Arial" w:hAnsi="Arial" w:cs="Arial"/>
+                <w:color w:val="000000"/>
+                <w:sz w:val="20"/>
+                <w:szCs w:val="20"/>
+              </w:rPr>
+              <w:t>oordinat</w:t>
+            </w:r>
+            <w:r>
+              <w:rPr>
+                <w:rFonts w:ascii="Arial" w:eastAsia="Arial" w:hAnsi="Arial" w:cs="Arial"/>
+                <w:color w:val="000000"/>
+                <w:sz w:val="20"/>
+                <w:szCs w:val="20"/>
+              </w:rPr>
+              <w:t>ed</w:t>
+            </w:r>
+            <w:r>
+              <w:rPr>
+                <w:rFonts w:ascii="Arial" w:eastAsia="Arial" w:hAnsi="Arial" w:cs="Arial"/>
+                <w:color w:val="000000"/>
+                <w:sz w:val="20"/>
+                <w:szCs w:val="20"/>
+              </w:rPr>
+              <w:t xml:space="preserve"> the product team, </w:t>
+            </w:r>
+            <w:r>
+              <w:rPr>
+                <w:rFonts w:ascii="Arial" w:eastAsia="Arial" w:hAnsi="Arial" w:cs="Arial"/>
+                <w:color w:val="000000"/>
+                <w:sz w:val="20"/>
+                <w:szCs w:val="20"/>
+              </w:rPr>
+              <w:t>ensure</w:t>
+            </w:r>
+            <w:r>
+              <w:rPr>
+                <w:rFonts w:ascii="Arial" w:eastAsia="Arial" w:hAnsi="Arial" w:cs="Arial"/>
+                <w:color w:val="000000"/>
+                <w:sz w:val="20"/>
+                <w:szCs w:val="20"/>
+              </w:rPr>
+              <w:t>d</w:t>
+            </w:r>
+            <w:r>
+              <w:rPr>
+                <w:rFonts w:ascii="Arial" w:eastAsia="Arial" w:hAnsi="Arial" w:cs="Arial"/>
+                <w:color w:val="000000"/>
+                <w:sz w:val="20"/>
+                <w:szCs w:val="20"/>
+              </w:rPr>
+              <w:t xml:space="preserve"> </w:t>
+            </w:r>
+            <w:r>
+              <w:rPr>
+                <w:rFonts w:ascii="Arial" w:eastAsia="Arial" w:hAnsi="Arial" w:cs="Arial"/>
+                <w:color w:val="000000"/>
+                <w:sz w:val="20"/>
+                <w:szCs w:val="20"/>
+              </w:rPr>
+              <w:t xml:space="preserve">platform </w:t>
+            </w:r>
+            <w:r>
+              <w:rPr>
+                <w:rFonts w:ascii="Arial" w:eastAsia="Arial" w:hAnsi="Arial" w:cs="Arial"/>
+                <w:color w:val="000000"/>
+                <w:sz w:val="20"/>
+                <w:szCs w:val="20"/>
+              </w:rPr>
+              <w:t xml:space="preserve">Live status </w:t>
+            </w:r>
+            <w:r>
+              <w:rPr>
+                <w:rFonts w:ascii="Arial" w:eastAsia="Arial" w:hAnsi="Arial" w:cs="Arial"/>
+                <w:color w:val="000000"/>
+                <w:sz w:val="20"/>
+                <w:szCs w:val="20"/>
+              </w:rPr>
+              <w:t>and business needs</w:t>
+            </w:r>
+            <w:r>
+              <w:rPr>
+                <w:rFonts w:ascii="Arial" w:eastAsia="Arial" w:hAnsi="Arial" w:cs="Arial"/>
+                <w:color w:val="000000"/>
+                <w:sz w:val="20"/>
+                <w:szCs w:val="20"/>
+              </w:rPr>
+              <w:t>.</w:t>
+            </w:r>
             <w:r>
               <w:rPr>
                 <w:rFonts w:ascii="Arial" w:eastAsia="Arial" w:hAnsi="Arial" w:cs="Arial"/>
@@ -2138,61 +2062,7 @@
                 <w:sz w:val="20"/>
                 <w:szCs w:val="20"/>
               </w:rPr>
-              <w:t>Statistics and econometrics software packages (</w:t>
-            </w:r>
-            <w:proofErr w:type="spellStart"/>
-            <w:r>
-              <w:rPr>
-                <w:rFonts w:ascii="Arial" w:eastAsia="Arial" w:hAnsi="Arial" w:cs="Arial"/>
-                <w:sz w:val="20"/>
-                <w:szCs w:val="20"/>
-              </w:rPr>
-              <w:t>Numpy</w:t>
-            </w:r>
-            <w:proofErr w:type="spellEnd"/>
-            <w:r>
-              <w:rPr>
-                <w:rFonts w:ascii="Arial" w:eastAsia="Arial" w:hAnsi="Arial" w:cs="Arial"/>
-                <w:sz w:val="20"/>
-                <w:szCs w:val="20"/>
-              </w:rPr>
-              <w:t xml:space="preserve">, Pandas, Matplotlib, Scikit learn), Python, R, SQL, </w:t>
-            </w:r>
-            <w:proofErr w:type="spellStart"/>
-            <w:r>
-              <w:rPr>
-                <w:rFonts w:ascii="Arial" w:eastAsia="Arial" w:hAnsi="Arial" w:cs="Arial"/>
-                <w:sz w:val="20"/>
-                <w:szCs w:val="20"/>
-              </w:rPr>
-              <w:t>Matlab</w:t>
-            </w:r>
-            <w:proofErr w:type="spellEnd"/>
-            <w:r>
-              <w:rPr>
-                <w:rFonts w:ascii="Arial" w:eastAsia="Arial" w:hAnsi="Arial" w:cs="Arial"/>
-                <w:sz w:val="20"/>
-                <w:szCs w:val="20"/>
-              </w:rPr>
-              <w:t xml:space="preserve">, </w:t>
-            </w:r>
-            <w:proofErr w:type="spellStart"/>
-            <w:r>
-              <w:rPr>
-                <w:rFonts w:ascii="Arial" w:eastAsia="Arial" w:hAnsi="Arial" w:cs="Arial"/>
-                <w:sz w:val="20"/>
-                <w:szCs w:val="20"/>
-              </w:rPr>
-              <w:t>MyStatLab</w:t>
-            </w:r>
-            <w:proofErr w:type="spellEnd"/>
-            <w:r>
-              <w:rPr>
-                <w:rFonts w:ascii="Arial" w:eastAsia="Arial" w:hAnsi="Arial" w:cs="Arial"/>
-                <w:sz w:val="20"/>
-                <w:szCs w:val="20"/>
-              </w:rPr>
-              <w:t>, C, Excel, Google sheets, Power BI, Big Query, PowerPoint</w:t>
+              <w:t>Statistics and econometrics software packages (Numpy, Pandas, Matplotlib, Scikit learn), Python, R, SQL, Matlab, MyStatLab, C, Excel, Google sheets, Power BI, Big Query, PowerPoint</w:t>
             </w:r>
           </w:p>
         </w:tc>

</xml_diff>